<commit_message>
guiao updated # 31
</commit_message>
<xml_diff>
--- a/T08-guiao-tolfaltas.docx
+++ b/T08-guiao-tolfaltas.docx
@@ -5,47 +5,360 @@
     <w:p>
       <w:pPr>
         <w:rPr>
-          <w:lang w:val="en-US"/>
-        </w:rPr>
-      </w:pPr>
-      <w:r>
-        <w:rPr>
-          <w:lang w:val="en-US"/>
-        </w:rPr>
-        <w:t xml:space="preserve">Testes a </w:t>
+          <w:b/>
+          <w:sz w:val="28"/>
+        </w:rPr>
+      </w:pPr>
+      <w:r>
+        <w:rPr>
+          <w:b/>
+          <w:sz w:val="28"/>
+        </w:rPr>
+        <w:t>Setup:</w:t>
+      </w:r>
+    </w:p>
+    <w:p>
+      <w:pPr>
+        <w:rPr>
+          <w:lang w:val="en-US"/>
+        </w:rPr>
+      </w:pPr>
+      <w:r>
+        <w:rPr>
+          <w:lang w:val="en-US"/>
+        </w:rPr>
+        <w:t xml:space="preserve">There are 2 ways of setting up and running the project, with .bat script if you’re using windows, or manually opening a terminal with  </w:t>
+      </w:r>
+    </w:p>
+    <w:p>
+      <w:pPr>
+        <w:rPr>
+          <w:lang w:val="en-US"/>
+        </w:rPr>
+      </w:pPr>
+      <w:r>
+        <w:rPr>
+          <w:lang w:val="en-US"/>
+        </w:rPr>
+        <w:t>Obtain code from git do reposi</w:t>
+      </w:r>
+      <w:r>
+        <w:rPr>
+          <w:lang w:val="en-US"/>
+        </w:rPr>
+        <w:t>tory</w:t>
+      </w:r>
+      <w:r>
+        <w:rPr>
+          <w:lang w:val="en-US"/>
+        </w:rPr>
+        <w:t xml:space="preserve"> </w:t>
+      </w:r>
+      <w:hyperlink r:id="rId5" w:history="1">
+        <w:r>
+          <w:rPr>
+            <w:rStyle w:val="Hyperlink"/>
+            <w:lang w:val="en-US"/>
+          </w:rPr>
+          <w:t>https://github.com/tecnico-distsys/T08-SD18Proj</w:t>
+        </w:r>
+      </w:hyperlink>
+    </w:p>
+    <w:p>
+      <w:pPr>
+        <w:rPr>
+          <w:b/>
+          <w:bCs/>
+          <w:lang w:val="en-US"/>
+        </w:rPr>
+      </w:pPr>
+      <w:r>
+        <w:rPr>
+          <w:b/>
+          <w:bCs/>
+          <w:lang w:val="en-US"/>
+        </w:rPr>
+        <w:t>on project root install project with:</w:t>
+      </w:r>
+    </w:p>
+    <w:p>
+      <w:pPr>
+        <w:rPr>
+          <w:lang w:val="en-US"/>
+        </w:rPr>
+      </w:pPr>
+      <w:r>
+        <w:rPr>
+          <w:lang w:val="en-US"/>
+        </w:rPr>
+        <w:t>T08-SD18Proj$</w:t>
+      </w:r>
+      <w:r>
+        <w:rPr>
+          <w:lang w:val="en-US"/>
+        </w:rPr>
+        <w:tab/>
       </w:r>
       <w:proofErr w:type="spellStart"/>
       <w:r>
         <w:rPr>
           <w:lang w:val="en-US"/>
         </w:rPr>
-        <w:t>fazer</w:t>
+        <w:t>mvn</w:t>
       </w:r>
       <w:proofErr w:type="spellEnd"/>
       <w:r>
         <w:rPr>
           <w:lang w:val="en-US"/>
         </w:rPr>
-        <w:t>:</w:t>
-      </w:r>
-    </w:p>
-    <w:p>
-      <w:r>
-        <w:t>Por informação sobre utilizadores, o b</w:t>
-      </w:r>
-      <w:r>
-        <w:t>inas ir abaixo e voltar, verificar que consegue ir buscar a informação de forma igual.</w:t>
-      </w:r>
-    </w:p>
-    <w:p>
-      <w:r>
-        <w:t>Inicializar com as 3 estações, escrever informação, desligar uma estação e sem aceder a estação deligada verificar que a informação continua lá.</w:t>
-      </w:r>
-    </w:p>
-    <w:p>
+        <w:t xml:space="preserve"> install -</w:t>
+      </w:r>
+      <w:proofErr w:type="spellStart"/>
+      <w:r>
+        <w:rPr>
+          <w:lang w:val="en-US"/>
+        </w:rPr>
+        <w:t>DskipTests</w:t>
+      </w:r>
+      <w:proofErr w:type="spellEnd"/>
+      <w:r>
+        <w:rPr>
+          <w:lang w:val="en-US"/>
+        </w:rPr>
+        <w:t xml:space="preserve"> </w:t>
+      </w:r>
+    </w:p>
+    <w:p>
+      <w:pPr>
+        <w:rPr>
+          <w:b/>
+          <w:bCs/>
+          <w:lang w:val="en-US"/>
+        </w:rPr>
+      </w:pPr>
+      <w:r>
+        <w:rPr>
+          <w:b/>
+          <w:bCs/>
+          <w:lang w:val="en-US"/>
+        </w:rPr>
+        <w:t xml:space="preserve">open 5 terminals </w:t>
+      </w:r>
+    </w:p>
+    <w:p>
+      <w:pPr>
+        <w:rPr>
+          <w:lang w:val="en-US"/>
+        </w:rPr>
+      </w:pPr>
+      <w:r>
+        <w:rPr>
+          <w:lang w:val="en-US"/>
+        </w:rPr>
+        <w:t>[1] [T08-SD18Proj/station-</w:t>
+      </w:r>
+      <w:proofErr w:type="spellStart"/>
+      <w:proofErr w:type="gramStart"/>
+      <w:r>
+        <w:rPr>
+          <w:lang w:val="en-US"/>
+        </w:rPr>
+        <w:t>ws</w:t>
+      </w:r>
+      <w:proofErr w:type="spellEnd"/>
+      <w:r>
+        <w:rPr>
+          <w:lang w:val="en-US"/>
+        </w:rPr>
+        <w:t>]$</w:t>
+      </w:r>
+      <w:proofErr w:type="gramEnd"/>
+      <w:r>
+        <w:rPr>
+          <w:lang w:val="en-US"/>
+        </w:rPr>
+        <w:t xml:space="preserve"> </w:t>
+      </w:r>
+    </w:p>
+    <w:p>
+      <w:pPr>
+        <w:rPr>
+          <w:lang w:val="en-US"/>
+        </w:rPr>
+      </w:pPr>
+      <w:r>
+        <w:rPr>
+          <w:lang w:val="en-US"/>
+        </w:rPr>
+        <w:t>[2] [T08-SD18Proj/station-</w:t>
+      </w:r>
+      <w:proofErr w:type="spellStart"/>
+      <w:proofErr w:type="gramStart"/>
+      <w:r>
+        <w:rPr>
+          <w:lang w:val="en-US"/>
+        </w:rPr>
+        <w:t>ws</w:t>
+      </w:r>
+      <w:proofErr w:type="spellEnd"/>
+      <w:r>
+        <w:rPr>
+          <w:lang w:val="en-US"/>
+        </w:rPr>
+        <w:t>]$</w:t>
+      </w:r>
+      <w:proofErr w:type="gramEnd"/>
+    </w:p>
+    <w:p>
+      <w:pPr>
+        <w:rPr>
+          <w:lang w:val="en-US"/>
+        </w:rPr>
+      </w:pPr>
+      <w:r>
+        <w:rPr>
+          <w:lang w:val="en-US"/>
+        </w:rPr>
+        <w:t>[3] [T08-SD18Proj/station-</w:t>
+      </w:r>
+      <w:proofErr w:type="spellStart"/>
+      <w:proofErr w:type="gramStart"/>
+      <w:r>
+        <w:rPr>
+          <w:lang w:val="en-US"/>
+        </w:rPr>
+        <w:t>ws</w:t>
+      </w:r>
+      <w:proofErr w:type="spellEnd"/>
+      <w:r>
+        <w:rPr>
+          <w:lang w:val="en-US"/>
+        </w:rPr>
+        <w:t>]$</w:t>
+      </w:r>
+      <w:proofErr w:type="gramEnd"/>
+    </w:p>
+    <w:p>
+      <w:pPr>
+        <w:rPr>
+          <w:lang w:val="en-US"/>
+        </w:rPr>
+      </w:pPr>
+      <w:r>
+        <w:rPr>
+          <w:lang w:val="en-US"/>
+        </w:rPr>
+        <w:t>[4] [T08-SD18Proj/</w:t>
+      </w:r>
+      <w:proofErr w:type="spellStart"/>
+      <w:r>
+        <w:rPr>
+          <w:lang w:val="en-US"/>
+        </w:rPr>
+        <w:t>binas-</w:t>
+      </w:r>
+      <w:proofErr w:type="gramStart"/>
+      <w:r>
+        <w:rPr>
+          <w:lang w:val="en-US"/>
+        </w:rPr>
+        <w:t>ws</w:t>
+      </w:r>
+      <w:proofErr w:type="spellEnd"/>
+      <w:r>
+        <w:rPr>
+          <w:lang w:val="en-US"/>
+        </w:rPr>
+        <w:t>]$</w:t>
+      </w:r>
+      <w:proofErr w:type="gramEnd"/>
+    </w:p>
+    <w:p>
+      <w:pPr>
+        <w:rPr>
+          <w:lang w:val="en-US"/>
+        </w:rPr>
+      </w:pPr>
+      <w:r>
+        <w:rPr>
+          <w:lang w:val="en-US"/>
+        </w:rPr>
+        <w:t>[5] [T08-SD18Proj/</w:t>
+      </w:r>
+      <w:proofErr w:type="spellStart"/>
+      <w:r>
+        <w:rPr>
+          <w:lang w:val="en-US"/>
+        </w:rPr>
+        <w:t>binas</w:t>
+      </w:r>
+      <w:proofErr w:type="spellEnd"/>
+      <w:r>
+        <w:rPr>
+          <w:lang w:val="en-US"/>
+        </w:rPr>
+        <w:t>-</w:t>
+      </w:r>
+      <w:proofErr w:type="spellStart"/>
+      <w:r>
+        <w:rPr>
+          <w:lang w:val="en-US"/>
+        </w:rPr>
+        <w:t>ws</w:t>
+      </w:r>
+      <w:proofErr w:type="spellEnd"/>
+      <w:r>
+        <w:rPr>
+          <w:lang w:val="en-US"/>
+        </w:rPr>
+        <w:t>-</w:t>
+      </w:r>
+      <w:proofErr w:type="gramStart"/>
+      <w:r>
+        <w:rPr>
+          <w:lang w:val="en-US"/>
+        </w:rPr>
+        <w:t>cli]$</w:t>
+      </w:r>
+      <w:proofErr w:type="gramEnd"/>
+    </w:p>
+    <w:p>
+      <w:pPr>
+        <w:rPr>
+          <w:lang w:val="en-US"/>
+        </w:rPr>
+      </w:pPr>
+    </w:p>
+    <w:p>
+      <w:r>
+        <w:t>F1: S</w:t>
+      </w:r>
+      <w:r>
+        <w:t>ucesso</w:t>
+      </w:r>
       <w:bookmarkStart w:id="0" w:name="_GoBack"/>
       <w:bookmarkEnd w:id="0"/>
     </w:p>
+    <w:p/>
+    <w:p>
+      <w:r>
+        <w:t>Testes a fazer:</w:t>
+      </w:r>
+    </w:p>
+    <w:p>
+      <w:r>
+        <w:t>Por informação sobre utilizadores, o b</w:t>
+      </w:r>
+      <w:r>
+        <w:t>inas ir abaixo e voltar, verificar que consegue ir buscar a informação de forma igual.</w:t>
+      </w:r>
+    </w:p>
+    <w:p>
+      <w:r>
+        <w:t>Inicializar com as 3 estações, escrever informação, desligar uma estação e sem aceder a estação deligada verificar que a informação continua lá.</w:t>
+      </w:r>
+    </w:p>
+    <w:p/>
     <w:sectPr>
       <w:pgSz w:w="12240" w:h="15840"/>
       <w:pgMar w:top="1417" w:right="1701" w:bottom="1417" w:left="1701" w:header="720" w:footer="720" w:gutter="0"/>
@@ -580,7 +893,6 @@
   <w:style w:type="character" w:default="1" w:styleId="DefaultParagraphFont">
     <w:name w:val="Default Paragraph Font"/>
     <w:uiPriority w:val="1"/>
-    <w:semiHidden/>
     <w:unhideWhenUsed/>
   </w:style>
   <w:style w:type="table" w:default="1" w:styleId="TableNormal">
@@ -614,6 +926,29 @@
       <w:ind w:left="720"/>
       <w:contextualSpacing/>
     </w:pPr>
+  </w:style>
+  <w:style w:type="character" w:styleId="Hyperlink">
+    <w:name w:val="Hyperlink"/>
+    <w:basedOn w:val="DefaultParagraphFont"/>
+    <w:uiPriority w:val="99"/>
+    <w:unhideWhenUsed/>
+    <w:rsid w:val="00033E40"/>
+    <w:rPr>
+      <w:color w:val="0563C1" w:themeColor="hyperlink"/>
+      <w:u w:val="single"/>
+    </w:rPr>
+  </w:style>
+  <w:style w:type="character" w:styleId="UnresolvedMention">
+    <w:name w:val="Unresolved Mention"/>
+    <w:basedOn w:val="DefaultParagraphFont"/>
+    <w:uiPriority w:val="99"/>
+    <w:semiHidden/>
+    <w:unhideWhenUsed/>
+    <w:rsid w:val="00033E40"/>
+    <w:rPr>
+      <w:color w:val="808080"/>
+      <w:shd w:val="clear" w:color="auto" w:fill="E6E6E6"/>
+    </w:rPr>
   </w:style>
 </w:styles>
 </file>

</xml_diff>